<commit_message>
finished with week 11 coding assignment document
</commit_message>
<xml_diff>
--- a/BE-Promineo-Tech/Week-11-FinalCodingProject/MySQL-Week11_Coding_Assignment-5.docx
+++ b/BE-Promineo-Tech/Week-11-FinalCodingProject/MySQL-Week11_Coding_Assignment-5.docx
@@ -212,6 +212,16 @@
         </w:rPr>
         <w:t>URL to GitHub Repository:</w:t>
       </w:r>
+      <w:r>
+        <w:t xml:space="preserve"> </w:t>
+      </w:r>
+      <w:r>
+        <w:rPr>
+          <w:sz w:val="24"/>
+          <w:szCs w:val="24"/>
+        </w:rPr>
+        <w:t>https://github.com/aacnchamilton/BackEndFolderTree/tree/main/BE-Promineo-Tech/MySQLProject</w:t>
+      </w:r>
     </w:p>
     <w:p>
       <w:pPr>
@@ -233,6 +243,27 @@
         </w:rPr>
         <w:t>URL to Public Link of your Video:</w:t>
       </w:r>
+      <w:r>
+        <w:rPr>
+          <w:b/>
+          <w:bCs/>
+          <w:sz w:val="24"/>
+          <w:szCs w:val="24"/>
+        </w:rPr>
+        <w:t xml:space="preserve"> </w:t>
+      </w:r>
+      <w:hyperlink r:id="rId8" w:tgtFrame="_blank" w:history="1">
+        <w:r>
+          <w:rPr>
+            <w:rStyle w:val="Hyperlink"/>
+            <w:rFonts w:ascii="Roboto" w:hAnsi="Roboto"/>
+            <w:sz w:val="23"/>
+            <w:szCs w:val="23"/>
+            <w:shd w:val="clear" w:color="auto" w:fill="F9F9F9"/>
+          </w:rPr>
+          <w:t>https://youtu.be/6eMD1dDVTKQ</w:t>
+        </w:r>
+      </w:hyperlink>
     </w:p>
     <w:p>
       <w:pPr>
@@ -1457,7 +1488,7 @@
                     </pic:cNvPicPr>
                   </pic:nvPicPr>
                   <pic:blipFill>
-                    <a:blip r:embed="rId8"/>
+                    <a:blip r:embed="rId9"/>
                     <a:stretch>
                       <a:fillRect/>
                     </a:stretch>
@@ -1577,7 +1608,7 @@
                     </pic:cNvPicPr>
                   </pic:nvPicPr>
                   <pic:blipFill>
-                    <a:blip r:embed="rId9"/>
+                    <a:blip r:embed="rId10"/>
                     <a:stretch>
                       <a:fillRect/>
                     </a:stretch>
@@ -1747,7 +1778,7 @@
                     </pic:cNvPicPr>
                   </pic:nvPicPr>
                   <pic:blipFill>
-                    <a:blip r:embed="rId10"/>
+                    <a:blip r:embed="rId11"/>
                     <a:stretch>
                       <a:fillRect/>
                     </a:stretch>
@@ -1958,7 +1989,7 @@
                     </pic:cNvPicPr>
                   </pic:nvPicPr>
                   <pic:blipFill>
-                    <a:blip r:embed="rId11"/>
+                    <a:blip r:embed="rId12"/>
                     <a:stretch>
                       <a:fillRect/>
                     </a:stretch>
@@ -2376,7 +2407,7 @@
                     </pic:cNvPicPr>
                   </pic:nvPicPr>
                   <pic:blipFill>
-                    <a:blip r:embed="rId12"/>
+                    <a:blip r:embed="rId13"/>
                     <a:stretch>
                       <a:fillRect/>
                     </a:stretch>
@@ -2765,7 +2796,7 @@
                     </pic:cNvPicPr>
                   </pic:nvPicPr>
                   <pic:blipFill>
-                    <a:blip r:embed="rId13"/>
+                    <a:blip r:embed="rId14"/>
                     <a:stretch>
                       <a:fillRect/>
                     </a:stretch>
@@ -2900,7 +2931,7 @@
                     </pic:cNvPicPr>
                   </pic:nvPicPr>
                   <pic:blipFill>
-                    <a:blip r:embed="rId14"/>
+                    <a:blip r:embed="rId15"/>
                     <a:stretch>
                       <a:fillRect/>
                     </a:stretch>
@@ -3014,7 +3045,7 @@
                     </pic:cNvPicPr>
                   </pic:nvPicPr>
                   <pic:blipFill>
-                    <a:blip r:embed="rId15"/>
+                    <a:blip r:embed="rId16"/>
                     <a:stretch>
                       <a:fillRect/>
                     </a:stretch>
@@ -3120,7 +3151,7 @@
                     </pic:cNvPicPr>
                   </pic:nvPicPr>
                   <pic:blipFill>
-                    <a:blip r:embed="rId16"/>
+                    <a:blip r:embed="rId17"/>
                     <a:stretch>
                       <a:fillRect/>
                     </a:stretch>
@@ -4306,7 +4337,7 @@
                     </pic:cNvPicPr>
                   </pic:nvPicPr>
                   <pic:blipFill>
-                    <a:blip r:embed="rId17"/>
+                    <a:blip r:embed="rId18"/>
                     <a:stretch>
                       <a:fillRect/>
                     </a:stretch>
@@ -4600,7 +4631,7 @@
                     </pic:cNvPicPr>
                   </pic:nvPicPr>
                   <pic:blipFill>
-                    <a:blip r:embed="rId18"/>
+                    <a:blip r:embed="rId19"/>
                     <a:stretch>
                       <a:fillRect/>
                     </a:stretch>
@@ -4706,7 +4737,7 @@
                     </pic:cNvPicPr>
                   </pic:nvPicPr>
                   <pic:blipFill>
-                    <a:blip r:embed="rId19"/>
+                    <a:blip r:embed="rId20"/>
                     <a:stretch>
                       <a:fillRect/>
                     </a:stretch>
@@ -4757,7 +4788,7 @@
                     </pic:cNvPicPr>
                   </pic:nvPicPr>
                   <pic:blipFill>
-                    <a:blip r:embed="rId20"/>
+                    <a:blip r:embed="rId21"/>
                     <a:stretch>
                       <a:fillRect/>
                     </a:stretch>
@@ -4808,7 +4839,7 @@
                     </pic:cNvPicPr>
                   </pic:nvPicPr>
                   <pic:blipFill>
-                    <a:blip r:embed="rId21"/>
+                    <a:blip r:embed="rId22"/>
                     <a:stretch>
                       <a:fillRect/>
                     </a:stretch>
@@ -4858,7 +4889,7 @@
                     </pic:cNvPicPr>
                   </pic:nvPicPr>
                   <pic:blipFill>
-                    <a:blip r:embed="rId22"/>
+                    <a:blip r:embed="rId23"/>
                     <a:stretch>
                       <a:fillRect/>
                     </a:stretch>
@@ -4917,7 +4948,7 @@
                     </pic:cNvPicPr>
                   </pic:nvPicPr>
                   <pic:blipFill>
-                    <a:blip r:embed="rId23"/>
+                    <a:blip r:embed="rId24"/>
                     <a:stretch>
                       <a:fillRect/>
                     </a:stretch>
@@ -4976,7 +5007,7 @@
                     </pic:cNvPicPr>
                   </pic:nvPicPr>
                   <pic:blipFill>
-                    <a:blip r:embed="rId24"/>
+                    <a:blip r:embed="rId25"/>
                     <a:stretch>
                       <a:fillRect/>
                     </a:stretch>
@@ -5027,7 +5058,7 @@
                     </pic:cNvPicPr>
                   </pic:nvPicPr>
                   <pic:blipFill>
-                    <a:blip r:embed="rId25"/>
+                    <a:blip r:embed="rId26"/>
                     <a:stretch>
                       <a:fillRect/>
                     </a:stretch>
@@ -5054,8 +5085,8 @@
       </w:r>
     </w:p>
     <w:sectPr>
-      <w:headerReference w:type="default" r:id="rId26"/>
-      <w:footerReference w:type="default" r:id="rId27"/>
+      <w:headerReference w:type="default" r:id="rId27"/>
+      <w:footerReference w:type="default" r:id="rId28"/>
       <w:pgSz w:w="12240" w:h="15840"/>
       <w:pgMar w:top="1440" w:right="1440" w:bottom="1440" w:left="1440" w:header="720" w:footer="720" w:gutter="0"/>
       <w:cols w:space="720"/>
@@ -8906,7 +8937,7 @@
   <w:num w:numId="13" w16cid:durableId="899830603">
     <w:abstractNumId w:val="15"/>
     <w:lvlOverride w:ilvl="0">
-      <w:lvl w:ilvl="0" w:tplc="48008636">
+      <w:lvl w:ilvl="0" w:tplc="E29AEAEA">
         <w:start w:val="1"/>
         <w:numFmt w:val="decimal"/>
         <w:lvlText w:val="%1."/>
@@ -8935,7 +8966,7 @@
       </w:lvl>
     </w:lvlOverride>
     <w:lvlOverride w:ilvl="1">
-      <w:lvl w:ilvl="1" w:tplc="686A263E">
+      <w:lvl w:ilvl="1" w:tplc="C4907978">
         <w:start w:val="1"/>
         <w:numFmt w:val="lowerLetter"/>
         <w:lvlText w:val="%2."/>
@@ -8964,7 +8995,7 @@
       </w:lvl>
     </w:lvlOverride>
     <w:lvlOverride w:ilvl="2">
-      <w:lvl w:ilvl="2" w:tplc="938E32A0">
+      <w:lvl w:ilvl="2" w:tplc="80363CB8">
         <w:start w:val="1"/>
         <w:numFmt w:val="lowerRoman"/>
         <w:lvlText w:val="%3."/>
@@ -8993,7 +9024,7 @@
       </w:lvl>
     </w:lvlOverride>
     <w:lvlOverride w:ilvl="3">
-      <w:lvl w:ilvl="3" w:tplc="95E62DE0">
+      <w:lvl w:ilvl="3" w:tplc="AAEC9CF2">
         <w:start w:val="1"/>
         <w:numFmt w:val="decimal"/>
         <w:lvlText w:val="%4."/>
@@ -9022,7 +9053,7 @@
       </w:lvl>
     </w:lvlOverride>
     <w:lvlOverride w:ilvl="4">
-      <w:lvl w:ilvl="4" w:tplc="4282DE72">
+      <w:lvl w:ilvl="4" w:tplc="7F429126">
         <w:start w:val="1"/>
         <w:numFmt w:val="lowerLetter"/>
         <w:lvlText w:val="%5."/>
@@ -9051,7 +9082,7 @@
       </w:lvl>
     </w:lvlOverride>
     <w:lvlOverride w:ilvl="5">
-      <w:lvl w:ilvl="5" w:tplc="36BC4304">
+      <w:lvl w:ilvl="5" w:tplc="D27098CE">
         <w:start w:val="1"/>
         <w:numFmt w:val="lowerRoman"/>
         <w:lvlText w:val="%6."/>
@@ -9080,7 +9111,7 @@
       </w:lvl>
     </w:lvlOverride>
     <w:lvlOverride w:ilvl="6">
-      <w:lvl w:ilvl="6" w:tplc="46E074AA">
+      <w:lvl w:ilvl="6" w:tplc="86607AE4">
         <w:start w:val="1"/>
         <w:numFmt w:val="decimal"/>
         <w:lvlText w:val="%7."/>
@@ -9109,7 +9140,7 @@
       </w:lvl>
     </w:lvlOverride>
     <w:lvlOverride w:ilvl="7">
-      <w:lvl w:ilvl="7" w:tplc="16E485A8">
+      <w:lvl w:ilvl="7" w:tplc="DD4E893E">
         <w:start w:val="1"/>
         <w:numFmt w:val="lowerLetter"/>
         <w:lvlText w:val="%8."/>
@@ -9138,7 +9169,7 @@
       </w:lvl>
     </w:lvlOverride>
     <w:lvlOverride w:ilvl="8">
-      <w:lvl w:ilvl="8" w:tplc="E0608792">
+      <w:lvl w:ilvl="8" w:tplc="9F4EE53C">
         <w:start w:val="1"/>
         <w:numFmt w:val="lowerRoman"/>
         <w:lvlText w:val="%9."/>

</xml_diff>